<commit_message>
Improved setting Remedial completion dates
During training a more clear way of setting the completion date of milestones for remedials became apparent. This commit changes the process to the simpler method.
</commit_message>
<xml_diff>
--- a/Scoreboard & Milestones/Remedial Setup WI.docx
+++ b/Scoreboard & Milestones/Remedial Setup WI.docx
@@ -492,12 +492,7 @@
         <w:ind w:left="0"/>
       </w:pPr>
       <w:r>
-        <w:t>If this is a new order follow the below instructions to copy the Mileston</w:t>
-      </w:r>
-      <w:bookmarkStart w:id="0" w:name="_GoBack"/>
-      <w:bookmarkEnd w:id="0"/>
-      <w:r>
-        <w:t>e Template. If this is further work for an existing order and the milestone templat</w:t>
+        <w:t>If this is a new order follow the below instructions to copy the Milestone Template. If this is further work for an existing order and the milestone templat</w:t>
       </w:r>
       <w:r>
         <w:t>e has already been copied then s</w:t>
@@ -515,10 +510,7 @@
         <w:fldChar w:fldCharType="separate"/>
       </w:r>
       <w:r>
-        <w:t>1</w:t>
-      </w:r>
-      <w:r>
-        <w:t>0</w:t>
+        <w:t>10</w:t>
       </w:r>
       <w:r>
         <w:fldChar w:fldCharType="end"/>
@@ -1003,7 +995,7 @@
         </w:numPr>
         <w:ind w:left="0"/>
       </w:pPr>
-      <w:bookmarkStart w:id="1" w:name="_Ref515628"/>
+      <w:bookmarkStart w:id="0" w:name="_Ref515628"/>
       <w:r>
         <w:lastRenderedPageBreak/>
         <w:t xml:space="preserve">Right click the row for this </w:t>
@@ -1065,7 +1057,7 @@
           </wp:inline>
         </w:drawing>
       </w:r>
-      <w:bookmarkEnd w:id="1"/>
+      <w:bookmarkEnd w:id="0"/>
     </w:p>
     <w:p>
       <w:pPr>
@@ -2445,18 +2437,221 @@
         <mc:AlternateContent>
           <mc:Choice Requires="wps">
             <w:drawing>
+              <wp:anchor distT="0" distB="0" distL="114300" distR="114300" simplePos="0" relativeHeight="251693056" behindDoc="0" locked="0" layoutInCell="1" allowOverlap="1" wp14:anchorId="42CB2488" wp14:editId="06455578">
+                <wp:simplePos x="0" y="0"/>
+                <wp:positionH relativeFrom="margin">
+                  <wp:posOffset>390525</wp:posOffset>
+                </wp:positionH>
+                <wp:positionV relativeFrom="paragraph">
+                  <wp:posOffset>1016001</wp:posOffset>
+                </wp:positionV>
+                <wp:extent cx="1724025" cy="190500"/>
+                <wp:effectExtent l="19050" t="19050" r="28575" b="19050"/>
+                <wp:wrapNone/>
+                <wp:docPr id="41" name="Rounded Rectangle 41"/>
+                <wp:cNvGraphicFramePr/>
+                <a:graphic xmlns:a="http://schemas.openxmlformats.org/drawingml/2006/main">
+                  <a:graphicData uri="http://schemas.microsoft.com/office/word/2010/wordprocessingShape">
+                    <wps:wsp>
+                      <wps:cNvSpPr/>
+                      <wps:spPr>
+                        <a:xfrm>
+                          <a:off x="0" y="0"/>
+                          <a:ext cx="1724025" cy="190500"/>
+                        </a:xfrm>
+                        <a:prstGeom prst="roundRect">
+                          <a:avLst/>
+                        </a:prstGeom>
+                        <a:noFill/>
+                        <a:ln w="38100" cap="flat" cmpd="sng" algn="ctr">
+                          <a:solidFill>
+                            <a:srgbClr val="FF0000"/>
+                          </a:solidFill>
+                          <a:prstDash val="solid"/>
+                          <a:miter lim="800000"/>
+                        </a:ln>
+                        <a:effectLst/>
+                      </wps:spPr>
+                      <wps:bodyPr rot="0" spcFirstLastPara="0" vertOverflow="overflow" horzOverflow="overflow" vert="horz" wrap="square" lIns="91440" tIns="45720" rIns="91440" bIns="45720" numCol="1" spcCol="0" rtlCol="0" fromWordArt="0" anchor="ctr" anchorCtr="0" forceAA="0" compatLnSpc="1">
+                        <a:prstTxWarp prst="textNoShape">
+                          <a:avLst/>
+                        </a:prstTxWarp>
+                        <a:noAutofit/>
+                      </wps:bodyPr>
+                    </wps:wsp>
+                  </a:graphicData>
+                </a:graphic>
+                <wp14:sizeRelH relativeFrom="margin">
+                  <wp14:pctWidth>0</wp14:pctWidth>
+                </wp14:sizeRelH>
+                <wp14:sizeRelV relativeFrom="margin">
+                  <wp14:pctHeight>0</wp14:pctHeight>
+                </wp14:sizeRelV>
+              </wp:anchor>
+            </w:drawing>
+          </mc:Choice>
+          <mc:Fallback>
+            <w:pict>
+              <v:roundrect w14:anchorId="7FBC07F9" id="Rounded Rectangle 41" o:spid="_x0000_s1026" style="position:absolute;margin-left:30.75pt;margin-top:80pt;width:135.75pt;height:15pt;z-index:251693056;visibility:visible;mso-wrap-style:square;mso-width-percent:0;mso-height-percent:0;mso-wrap-distance-left:9pt;mso-wrap-distance-top:0;mso-wrap-distance-right:9pt;mso-wrap-distance-bottom:0;mso-position-horizontal:absolute;mso-position-horizontal-relative:margin;mso-position-vertical:absolute;mso-position-vertical-relative:text;mso-width-percent:0;mso-height-percent:0;mso-width-relative:margin;mso-height-relative:margin;v-text-anchor:middle" arcsize="10923f" o:gfxdata="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" filled="f" strokecolor="red" strokeweight="3pt">
+                <v:stroke joinstyle="miter"/>
+                <w10:wrap anchorx="margin"/>
+              </v:roundrect>
+            </w:pict>
+          </mc:Fallback>
+        </mc:AlternateContent>
+      </w:r>
+      <w:r>
+        <w:rPr>
+          <w:noProof/>
+          <w:lang w:eastAsia="en-AU"/>
+        </w:rPr>
+        <mc:AlternateContent>
+          <mc:Choice Requires="wps">
+            <w:drawing>
               <wp:anchor distT="0" distB="0" distL="114300" distR="114300" simplePos="0" relativeHeight="251686912" behindDoc="0" locked="0" layoutInCell="1" allowOverlap="1" wp14:anchorId="1657F135" wp14:editId="46CD467C">
                 <wp:simplePos x="0" y="0"/>
                 <wp:positionH relativeFrom="margin">
-                  <wp:posOffset>790575</wp:posOffset>
+                  <wp:posOffset>1142999</wp:posOffset>
                 </wp:positionH>
                 <wp:positionV relativeFrom="paragraph">
-                  <wp:posOffset>2019300</wp:posOffset>
+                  <wp:posOffset>1463675</wp:posOffset>
+                </wp:positionV>
+                <wp:extent cx="1400175" cy="200025"/>
+                <wp:effectExtent l="19050" t="19050" r="28575" b="28575"/>
+                <wp:wrapNone/>
+                <wp:docPr id="35" name="Rounded Rectangle 35"/>
+                <wp:cNvGraphicFramePr/>
+                <a:graphic xmlns:a="http://schemas.openxmlformats.org/drawingml/2006/main">
+                  <a:graphicData uri="http://schemas.microsoft.com/office/word/2010/wordprocessingShape">
+                    <wps:wsp>
+                      <wps:cNvSpPr/>
+                      <wps:spPr>
+                        <a:xfrm>
+                          <a:off x="0" y="0"/>
+                          <a:ext cx="1400175" cy="200025"/>
+                        </a:xfrm>
+                        <a:prstGeom prst="roundRect">
+                          <a:avLst/>
+                        </a:prstGeom>
+                        <a:noFill/>
+                        <a:ln w="38100" cap="flat" cmpd="sng" algn="ctr">
+                          <a:solidFill>
+                            <a:srgbClr val="FF0000"/>
+                          </a:solidFill>
+                          <a:prstDash val="solid"/>
+                          <a:miter lim="800000"/>
+                        </a:ln>
+                        <a:effectLst/>
+                      </wps:spPr>
+                      <wps:bodyPr rot="0" spcFirstLastPara="0" vertOverflow="overflow" horzOverflow="overflow" vert="horz" wrap="square" lIns="91440" tIns="45720" rIns="91440" bIns="45720" numCol="1" spcCol="0" rtlCol="0" fromWordArt="0" anchor="ctr" anchorCtr="0" forceAA="0" compatLnSpc="1">
+                        <a:prstTxWarp prst="textNoShape">
+                          <a:avLst/>
+                        </a:prstTxWarp>
+                        <a:noAutofit/>
+                      </wps:bodyPr>
+                    </wps:wsp>
+                  </a:graphicData>
+                </a:graphic>
+                <wp14:sizeRelH relativeFrom="margin">
+                  <wp14:pctWidth>0</wp14:pctWidth>
+                </wp14:sizeRelH>
+                <wp14:sizeRelV relativeFrom="margin">
+                  <wp14:pctHeight>0</wp14:pctHeight>
+                </wp14:sizeRelV>
+              </wp:anchor>
+            </w:drawing>
+          </mc:Choice>
+          <mc:Fallback>
+            <w:pict>
+              <v:roundrect w14:anchorId="171DD1A5" id="Rounded Rectangle 35" o:spid="_x0000_s1026" style="position:absolute;margin-left:90pt;margin-top:115.25pt;width:110.25pt;height:15.75pt;z-index:251686912;visibility:visible;mso-wrap-style:square;mso-width-percent:0;mso-height-percent:0;mso-wrap-distance-left:9pt;mso-wrap-distance-top:0;mso-wrap-distance-right:9pt;mso-wrap-distance-bottom:0;mso-position-horizontal:absolute;mso-position-horizontal-relative:margin;mso-position-vertical:absolute;mso-position-vertical-relative:text;mso-width-percent:0;mso-height-percent:0;mso-width-relative:margin;mso-height-relative:margin;v-text-anchor:middle" arcsize="10923f" o:gfxdata="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" filled="f" strokecolor="red" strokeweight="3pt">
+                <v:stroke joinstyle="miter"/>
+                <w10:wrap anchorx="margin"/>
+              </v:roundrect>
+            </w:pict>
+          </mc:Fallback>
+        </mc:AlternateContent>
+      </w:r>
+      <w:r>
+        <w:t>Select “Enter completion date to be used” and select today’s date</w:t>
+      </w:r>
+      <w:r>
+        <w:br/>
+      </w:r>
+      <w:r>
+        <w:rPr>
+          <w:noProof/>
+          <w:lang w:eastAsia="en-AU"/>
+        </w:rPr>
+        <w:drawing>
+          <wp:inline distT="0" distB="0" distL="0" distR="0" wp14:anchorId="4CFB90F7" wp14:editId="5C4C8E40">
+            <wp:extent cx="3257550" cy="2257425"/>
+            <wp:effectExtent l="0" t="0" r="0" b="9525"/>
+            <wp:docPr id="40" name="Picture 40"/>
+            <wp:cNvGraphicFramePr>
+              <a:graphicFrameLocks xmlns:a="http://schemas.openxmlformats.org/drawingml/2006/main" noChangeAspect="1"/>
+            </wp:cNvGraphicFramePr>
+            <a:graphic xmlns:a="http://schemas.openxmlformats.org/drawingml/2006/main">
+              <a:graphicData uri="http://schemas.openxmlformats.org/drawingml/2006/picture">
+                <pic:pic xmlns:pic="http://schemas.openxmlformats.org/drawingml/2006/picture">
+                  <pic:nvPicPr>
+                    <pic:cNvPr id="1" name=""/>
+                    <pic:cNvPicPr/>
+                  </pic:nvPicPr>
+                  <pic:blipFill>
+                    <a:blip r:embed="rId19"/>
+                    <a:stretch>
+                      <a:fillRect/>
+                    </a:stretch>
+                  </pic:blipFill>
+                  <pic:spPr>
+                    <a:xfrm>
+                      <a:off x="0" y="0"/>
+                      <a:ext cx="3257550" cy="2257425"/>
+                    </a:xfrm>
+                    <a:prstGeom prst="rect">
+                      <a:avLst/>
+                    </a:prstGeom>
+                  </pic:spPr>
+                </pic:pic>
+              </a:graphicData>
+            </a:graphic>
+          </wp:inline>
+        </w:drawing>
+      </w:r>
+      <w:r>
+        <w:br/>
+      </w:r>
+    </w:p>
+    <w:p>
+      <w:pPr>
+        <w:pStyle w:val="ListParagraph"/>
+        <w:numPr>
+          <w:ilvl w:val="0"/>
+          <w:numId w:val="1"/>
+        </w:numPr>
+        <w:ind w:left="0"/>
+      </w:pPr>
+      <w:r>
+        <w:rPr>
+          <w:noProof/>
+          <w:lang w:eastAsia="en-AU"/>
+        </w:rPr>
+        <w:lastRenderedPageBreak/>
+        <mc:AlternateContent>
+          <mc:Choice Requires="wps">
+            <w:drawing>
+              <wp:anchor distT="0" distB="0" distL="114300" distR="114300" simplePos="0" relativeHeight="251691008" behindDoc="0" locked="0" layoutInCell="1" allowOverlap="1" wp14:anchorId="39C03E78" wp14:editId="1F2941A9">
+                <wp:simplePos x="0" y="0"/>
+                <wp:positionH relativeFrom="margin">
+                  <wp:posOffset>771525</wp:posOffset>
+                </wp:positionH>
+                <wp:positionV relativeFrom="paragraph">
+                  <wp:posOffset>1995170</wp:posOffset>
                 </wp:positionV>
                 <wp:extent cx="704850" cy="228600"/>
                 <wp:effectExtent l="19050" t="19050" r="19050" b="19050"/>
                 <wp:wrapNone/>
-                <wp:docPr id="35" name="Rounded Rectangle 35"/>
+                <wp:docPr id="39" name="Rounded Rectangle 39"/>
                 <wp:cNvGraphicFramePr/>
                 <a:graphic xmlns:a="http://schemas.openxmlformats.org/drawingml/2006/main">
                   <a:graphicData uri="http://schemas.microsoft.com/office/word/2010/wordprocessingShape">
@@ -2500,7 +2695,7 @@
           </mc:Choice>
           <mc:Fallback>
             <w:pict>
-              <v:roundrect w14:anchorId="1863D993" id="Rounded Rectangle 35" o:spid="_x0000_s1026" style="position:absolute;margin-left:62.25pt;margin-top:159pt;width:55.5pt;height:18pt;z-index:251686912;visibility:visible;mso-wrap-style:square;mso-width-percent:0;mso-height-percent:0;mso-wrap-distance-left:9pt;mso-wrap-distance-top:0;mso-wrap-distance-right:9pt;mso-wrap-distance-bottom:0;mso-position-horizontal:absolute;mso-position-horizontal-relative:margin;mso-position-vertical:absolute;mso-position-vertical-relative:text;mso-width-percent:0;mso-height-percent:0;mso-width-relative:margin;mso-height-relative:margin;v-text-anchor:middle" arcsize="10923f" o:gfxdata="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" filled="f" strokecolor="red" strokeweight="3pt">
+              <v:roundrect w14:anchorId="4AB333B1" id="Rounded Rectangle 39" o:spid="_x0000_s1026" style="position:absolute;margin-left:60.75pt;margin-top:157.1pt;width:55.5pt;height:18pt;z-index:251691008;visibility:visible;mso-wrap-style:square;mso-width-percent:0;mso-height-percent:0;mso-wrap-distance-left:9pt;mso-wrap-distance-top:0;mso-wrap-distance-right:9pt;mso-wrap-distance-bottom:0;mso-position-horizontal:absolute;mso-position-horizontal-relative:margin;mso-position-vertical:absolute;mso-position-vertical-relative:text;mso-width-percent:0;mso-height-percent:0;mso-width-relative:margin;mso-height-relative:margin;v-text-anchor:middle" arcsize="10923f" o:gfxdata="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" filled="f" strokecolor="red" strokeweight="3pt">
                 <v:stroke joinstyle="miter"/>
                 <w10:wrap anchorx="margin"/>
               </v:roundrect>
@@ -2509,16 +2704,10 @@
         </mc:AlternateContent>
       </w:r>
       <w:r>
-        <w:t xml:space="preserve">Leave “Set completion date to </w:t>
-      </w:r>
-      <w:proofErr w:type="spellStart"/>
-      <w:r>
-        <w:t>it’s</w:t>
-      </w:r>
-      <w:proofErr w:type="spellEnd"/>
-      <w:r>
-        <w:t xml:space="preserve"> target milestone date” selected and click OK</w:t>
-      </w:r>
+        <w:t>Select OK to confirm date to be used.</w:t>
+      </w:r>
+      <w:bookmarkStart w:id="1" w:name="_GoBack"/>
+      <w:bookmarkEnd w:id="1"/>
       <w:r>
         <w:br/>
       </w:r>
@@ -2528,10 +2717,10 @@
           <w:lang w:eastAsia="en-AU"/>
         </w:rPr>
         <w:drawing>
-          <wp:inline distT="0" distB="0" distL="0" distR="0" wp14:anchorId="7852ECA5" wp14:editId="47322CFD">
-            <wp:extent cx="3238500" cy="2333625"/>
-            <wp:effectExtent l="0" t="0" r="0" b="9525"/>
-            <wp:docPr id="21" name="Picture 21"/>
+          <wp:inline distT="0" distB="0" distL="0" distR="0" wp14:anchorId="79773398" wp14:editId="6D0348E0">
+            <wp:extent cx="3171825" cy="2266950"/>
+            <wp:effectExtent l="0" t="0" r="9525" b="0"/>
+            <wp:docPr id="38" name="Picture 38"/>
             <wp:cNvGraphicFramePr>
               <a:graphicFrameLocks xmlns:a="http://schemas.openxmlformats.org/drawingml/2006/main" noChangeAspect="1"/>
             </wp:cNvGraphicFramePr>
@@ -2543,7 +2732,7 @@
                     <pic:cNvPicPr/>
                   </pic:nvPicPr>
                   <pic:blipFill>
-                    <a:blip r:embed="rId19"/>
+                    <a:blip r:embed="rId20"/>
                     <a:stretch>
                       <a:fillRect/>
                     </a:stretch>
@@ -2551,7 +2740,7 @@
                   <pic:spPr>
                     <a:xfrm>
                       <a:off x="0" y="0"/>
-                      <a:ext cx="3238500" cy="2333625"/>
+                      <a:ext cx="3171825" cy="2266950"/>
                     </a:xfrm>
                     <a:prstGeom prst="rect">
                       <a:avLst/>
@@ -2563,6 +2752,9 @@
           </wp:inline>
         </w:drawing>
       </w:r>
+      <w:r>
+        <w:br/>
+      </w:r>
     </w:p>
     <w:p>
       <w:pPr>
@@ -2578,7 +2770,6 @@
           <w:noProof/>
           <w:lang w:eastAsia="en-AU"/>
         </w:rPr>
-        <w:lastRenderedPageBreak/>
         <mc:AlternateContent>
           <mc:Choice Requires="wps">
             <w:drawing>
@@ -2672,7 +2863,7 @@
                     <pic:cNvPicPr/>
                   </pic:nvPicPr>
                   <pic:blipFill>
-                    <a:blip r:embed="rId20"/>
+                    <a:blip r:embed="rId21"/>
                     <a:stretch>
                       <a:fillRect/>
                     </a:stretch>
@@ -2729,7 +2920,7 @@
                     <pic:cNvPicPr/>
                   </pic:nvPicPr>
                   <pic:blipFill>
-                    <a:blip r:embed="rId21"/>
+                    <a:blip r:embed="rId22"/>
                     <a:stretch>
                       <a:fillRect/>
                     </a:stretch>
@@ -2751,8 +2942,8 @@
       </w:r>
     </w:p>
     <w:sectPr>
-      <w:headerReference w:type="default" r:id="rId22"/>
-      <w:footerReference w:type="default" r:id="rId23"/>
+      <w:headerReference w:type="default" r:id="rId23"/>
+      <w:footerReference w:type="default" r:id="rId24"/>
       <w:pgSz w:w="11906" w:h="16838"/>
       <w:pgMar w:top="709" w:right="1440" w:bottom="709" w:left="1440" w:header="284" w:footer="0" w:gutter="0"/>
       <w:cols w:space="708"/>
@@ -2851,7 +3042,7 @@
         <w:sz w:val="24"/>
         <w:szCs w:val="24"/>
       </w:rPr>
-      <w:t>8</w:t>
+      <w:t>6</w:t>
     </w:r>
     <w:r>
       <w:rPr>

</xml_diff>